<commit_message>
Reviews added and updated tasks
</commit_message>
<xml_diff>
--- a/Tasks.docx
+++ b/Tasks.docx
@@ -89,27 +89,7 @@
           <w:sz w:val="24"/>
           <w:szCs w:val="24"/>
         </w:rPr>
-        <w:t xml:space="preserve"> course at </w:t>
-      </w:r>
-      <w:proofErr w:type="spellStart"/>
-      <w:r>
-        <w:rPr>
-          <w:rFonts w:ascii="Segoe UI" w:eastAsia="Times New Roman" w:hAnsi="Segoe UI" w:cs="Segoe UI"/>
-          <w:color w:val="24292E"/>
-          <w:sz w:val="24"/>
-          <w:szCs w:val="24"/>
-        </w:rPr>
-        <w:t>Telerik</w:t>
-      </w:r>
-      <w:proofErr w:type="spellEnd"/>
-      <w:r>
-        <w:rPr>
-          <w:rFonts w:ascii="Segoe UI" w:eastAsia="Times New Roman" w:hAnsi="Segoe UI" w:cs="Segoe UI"/>
-          <w:color w:val="24292E"/>
-          <w:sz w:val="24"/>
-          <w:szCs w:val="24"/>
-        </w:rPr>
-        <w:t xml:space="preserve"> Academy.</w:t>
+        <w:t> course at Telerik Academy.</w:t>
       </w:r>
     </w:p>
     <w:p>
@@ -776,29 +756,7 @@
           <w:szCs w:val="24"/>
           <w:highlight w:val="green"/>
         </w:rPr>
-        <w:t xml:space="preserve">For </w:t>
-      </w:r>
-      <w:proofErr w:type="gramStart"/>
-      <w:r>
-        <w:rPr>
-          <w:rFonts w:ascii="Segoe UI" w:eastAsia="Times New Roman" w:hAnsi="Segoe UI" w:cs="Segoe UI"/>
-          <w:color w:val="24292E"/>
-          <w:sz w:val="24"/>
-          <w:szCs w:val="24"/>
-          <w:highlight w:val="green"/>
-        </w:rPr>
-        <w:t>example</w:t>
-      </w:r>
-      <w:proofErr w:type="gramEnd"/>
-      <w:r>
-        <w:rPr>
-          <w:rFonts w:ascii="Segoe UI" w:eastAsia="Times New Roman" w:hAnsi="Segoe UI" w:cs="Segoe UI"/>
-          <w:color w:val="24292E"/>
-          <w:sz w:val="24"/>
-          <w:szCs w:val="24"/>
-          <w:highlight w:val="green"/>
-        </w:rPr>
-        <w:t xml:space="preserve"> Kendo UI widgets (with the ASP.NET MVC Wrappers), Chart.js for charts, etc.</w:t>
+        <w:t>For example Kendo UI widgets (with the ASP.NET MVC Wrappers), Chart.js for charts, etc.</w:t>
       </w:r>
     </w:p>
     <w:p>
@@ -824,29 +782,7 @@
           <w:szCs w:val="24"/>
           <w:highlight w:val="green"/>
         </w:rPr>
-        <w:t xml:space="preserve">ASP.NET </w:t>
-      </w:r>
-      <w:proofErr w:type="spellStart"/>
-      <w:r>
-        <w:rPr>
-          <w:rFonts w:ascii="Segoe UI" w:eastAsia="Times New Roman" w:hAnsi="Segoe UI" w:cs="Segoe UI"/>
-          <w:color w:val="24292E"/>
-          <w:sz w:val="24"/>
-          <w:szCs w:val="24"/>
-          <w:highlight w:val="green"/>
-        </w:rPr>
-        <w:t>WebForms</w:t>
-      </w:r>
-      <w:proofErr w:type="spellEnd"/>
-      <w:r>
-        <w:rPr>
-          <w:rFonts w:ascii="Segoe UI" w:eastAsia="Times New Roman" w:hAnsi="Segoe UI" w:cs="Segoe UI"/>
-          <w:color w:val="24292E"/>
-          <w:sz w:val="24"/>
-          <w:szCs w:val="24"/>
-          <w:highlight w:val="green"/>
-        </w:rPr>
-        <w:t xml:space="preserve"> is not allowed</w:t>
+        <w:t>ASP.NET WebForms is not allowed</w:t>
       </w:r>
     </w:p>
     <w:p>
@@ -1172,16 +1108,14 @@
           <w:color w:val="24292E"/>
           <w:sz w:val="24"/>
           <w:szCs w:val="24"/>
-          <w:highlight w:val="yellow"/>
-        </w:rPr>
-      </w:pPr>
-      <w:r>
-        <w:rPr>
-          <w:rFonts w:ascii="Segoe UI" w:eastAsia="Times New Roman" w:hAnsi="Segoe UI" w:cs="Segoe UI"/>
-          <w:color w:val="24292E"/>
-          <w:sz w:val="24"/>
-          <w:szCs w:val="24"/>
-          <w:highlight w:val="yellow"/>
+        </w:rPr>
+      </w:pPr>
+      <w:r>
+        <w:rPr>
+          <w:rFonts w:ascii="Segoe UI" w:eastAsia="Times New Roman" w:hAnsi="Segoe UI" w:cs="Segoe UI"/>
+          <w:color w:val="24292E"/>
+          <w:sz w:val="24"/>
+          <w:szCs w:val="24"/>
         </w:rPr>
         <w:t>Create </w:t>
       </w:r>
@@ -1193,7 +1127,6 @@
           <w:color w:val="24292E"/>
           <w:sz w:val="24"/>
           <w:szCs w:val="24"/>
-          <w:highlight w:val="yellow"/>
         </w:rPr>
         <w:t>tables with data</w:t>
       </w:r>
@@ -1203,7 +1136,6 @@
           <w:color w:val="24292E"/>
           <w:sz w:val="24"/>
           <w:szCs w:val="24"/>
-          <w:highlight w:val="yellow"/>
         </w:rPr>
         <w:t> with </w:t>
       </w:r>
@@ -1215,7 +1147,6 @@
           <w:color w:val="24292E"/>
           <w:sz w:val="24"/>
           <w:szCs w:val="24"/>
-          <w:highlight w:val="yellow"/>
         </w:rPr>
         <w:t>server-side paging and sorting</w:t>
       </w:r>
@@ -1225,7 +1156,6 @@
           <w:color w:val="24292E"/>
           <w:sz w:val="24"/>
           <w:szCs w:val="24"/>
-          <w:highlight w:val="yellow"/>
         </w:rPr>
         <w:t> for every model entity</w:t>
       </w:r>
@@ -1242,40 +1172,16 @@
           <w:color w:val="24292E"/>
           <w:sz w:val="24"/>
           <w:szCs w:val="24"/>
-          <w:highlight w:val="yellow"/>
-        </w:rPr>
-      </w:pPr>
-      <w:r>
-        <w:rPr>
-          <w:rFonts w:ascii="Segoe UI" w:eastAsia="Times New Roman" w:hAnsi="Segoe UI" w:cs="Segoe UI"/>
-          <w:color w:val="24292E"/>
-          <w:sz w:val="24"/>
-          <w:szCs w:val="24"/>
-          <w:highlight w:val="yellow"/>
-        </w:rPr>
-        <w:t xml:space="preserve">You can use Kendo UI grid, </w:t>
-      </w:r>
-      <w:proofErr w:type="spellStart"/>
-      <w:r>
-        <w:rPr>
-          <w:rFonts w:ascii="Segoe UI" w:eastAsia="Times New Roman" w:hAnsi="Segoe UI" w:cs="Segoe UI"/>
-          <w:color w:val="24292E"/>
-          <w:sz w:val="24"/>
-          <w:szCs w:val="24"/>
-          <w:highlight w:val="yellow"/>
-        </w:rPr>
-        <w:t>jqGrid</w:t>
-      </w:r>
-      <w:proofErr w:type="spellEnd"/>
-      <w:r>
-        <w:rPr>
-          <w:rFonts w:ascii="Segoe UI" w:eastAsia="Times New Roman" w:hAnsi="Segoe UI" w:cs="Segoe UI"/>
-          <w:color w:val="24292E"/>
-          <w:sz w:val="24"/>
-          <w:szCs w:val="24"/>
-          <w:highlight w:val="yellow"/>
-        </w:rPr>
-        <w:t>, any other library or generate your own HTML tables</w:t>
+        </w:rPr>
+      </w:pPr>
+      <w:r>
+        <w:rPr>
+          <w:rFonts w:ascii="Segoe UI" w:eastAsia="Times New Roman" w:hAnsi="Segoe UI" w:cs="Segoe UI"/>
+          <w:color w:val="24292E"/>
+          <w:sz w:val="24"/>
+          <w:szCs w:val="24"/>
+        </w:rPr>
+        <w:t>You can use Kendo UI grid, jqGrid, any other library or generate your own HTML tables</w:t>
       </w:r>
     </w:p>
     <w:p>
@@ -1287,19 +1193,19 @@
         <w:spacing w:before="60" w:after="100" w:afterAutospacing="1" w:line="240" w:lineRule="auto"/>
         <w:rPr>
           <w:rFonts w:ascii="Segoe UI" w:eastAsia="Times New Roman" w:hAnsi="Segoe UI" w:cs="Segoe UI"/>
-          <w:color w:val="24292E"/>
-          <w:sz w:val="24"/>
-          <w:szCs w:val="24"/>
-          <w:highlight w:val="yellow"/>
-        </w:rPr>
-      </w:pPr>
-      <w:r>
-        <w:rPr>
-          <w:rFonts w:ascii="Segoe UI" w:eastAsia="Times New Roman" w:hAnsi="Segoe UI" w:cs="Segoe UI"/>
-          <w:color w:val="24292E"/>
-          <w:sz w:val="24"/>
-          <w:szCs w:val="24"/>
-          <w:highlight w:val="yellow"/>
+          <w:color w:val="000000" w:themeColor="text1"/>
+          <w:sz w:val="24"/>
+          <w:szCs w:val="24"/>
+          <w:highlight w:val="green"/>
+        </w:rPr>
+      </w:pPr>
+      <w:r>
+        <w:rPr>
+          <w:rFonts w:ascii="Segoe UI" w:eastAsia="Times New Roman" w:hAnsi="Segoe UI" w:cs="Segoe UI"/>
+          <w:color w:val="000000" w:themeColor="text1"/>
+          <w:sz w:val="24"/>
+          <w:szCs w:val="24"/>
+          <w:highlight w:val="green"/>
         </w:rPr>
         <w:t>Create </w:t>
       </w:r>
@@ -1308,10 +1214,10 @@
           <w:rFonts w:ascii="Segoe UI" w:eastAsia="Times New Roman" w:hAnsi="Segoe UI" w:cs="Segoe UI"/>
           <w:b/>
           <w:bCs/>
-          <w:color w:val="24292E"/>
-          <w:sz w:val="24"/>
-          <w:szCs w:val="24"/>
-          <w:highlight w:val="yellow"/>
+          <w:color w:val="000000" w:themeColor="text1"/>
+          <w:sz w:val="24"/>
+          <w:szCs w:val="24"/>
+          <w:highlight w:val="green"/>
         </w:rPr>
         <w:t>beautiful and responsive UI</w:t>
       </w:r>
@@ -1325,19 +1231,19 @@
         <w:spacing w:before="100" w:beforeAutospacing="1" w:after="100" w:afterAutospacing="1" w:line="240" w:lineRule="auto"/>
         <w:rPr>
           <w:rFonts w:ascii="Segoe UI" w:eastAsia="Times New Roman" w:hAnsi="Segoe UI" w:cs="Segoe UI"/>
-          <w:color w:val="24292E"/>
-          <w:sz w:val="24"/>
-          <w:szCs w:val="24"/>
-          <w:highlight w:val="yellow"/>
-        </w:rPr>
-      </w:pPr>
-      <w:r>
-        <w:rPr>
-          <w:rFonts w:ascii="Segoe UI" w:eastAsia="Times New Roman" w:hAnsi="Segoe UI" w:cs="Segoe UI"/>
-          <w:color w:val="24292E"/>
-          <w:sz w:val="24"/>
-          <w:szCs w:val="24"/>
-          <w:highlight w:val="yellow"/>
+          <w:color w:val="000000" w:themeColor="text1"/>
+          <w:sz w:val="24"/>
+          <w:szCs w:val="24"/>
+          <w:highlight w:val="green"/>
+        </w:rPr>
+      </w:pPr>
+      <w:r>
+        <w:rPr>
+          <w:rFonts w:ascii="Segoe UI" w:eastAsia="Times New Roman" w:hAnsi="Segoe UI" w:cs="Segoe UI"/>
+          <w:color w:val="000000" w:themeColor="text1"/>
+          <w:sz w:val="24"/>
+          <w:szCs w:val="24"/>
+          <w:highlight w:val="green"/>
         </w:rPr>
         <w:t>You may use </w:t>
       </w:r>
@@ -1346,20 +1252,20 @@
           <w:rFonts w:ascii="Segoe UI" w:eastAsia="Times New Roman" w:hAnsi="Segoe UI" w:cs="Segoe UI"/>
           <w:b/>
           <w:bCs/>
-          <w:color w:val="24292E"/>
-          <w:sz w:val="24"/>
-          <w:szCs w:val="24"/>
-          <w:highlight w:val="yellow"/>
+          <w:color w:val="000000" w:themeColor="text1"/>
+          <w:sz w:val="24"/>
+          <w:szCs w:val="24"/>
+          <w:highlight w:val="green"/>
         </w:rPr>
         <w:t>Bootstrap</w:t>
       </w:r>
       <w:r>
         <w:rPr>
           <w:rFonts w:ascii="Segoe UI" w:eastAsia="Times New Roman" w:hAnsi="Segoe UI" w:cs="Segoe UI"/>
-          <w:color w:val="24292E"/>
-          <w:sz w:val="24"/>
-          <w:szCs w:val="24"/>
-          <w:highlight w:val="yellow"/>
+          <w:color w:val="000000" w:themeColor="text1"/>
+          <w:sz w:val="24"/>
+          <w:szCs w:val="24"/>
+          <w:highlight w:val="green"/>
         </w:rPr>
         <w:t> or </w:t>
       </w:r>
@@ -1368,10 +1274,10 @@
           <w:rFonts w:ascii="Segoe UI" w:eastAsia="Times New Roman" w:hAnsi="Segoe UI" w:cs="Segoe UI"/>
           <w:b/>
           <w:bCs/>
-          <w:color w:val="24292E"/>
-          <w:sz w:val="24"/>
-          <w:szCs w:val="24"/>
-          <w:highlight w:val="yellow"/>
+          <w:color w:val="000000" w:themeColor="text1"/>
+          <w:sz w:val="24"/>
+          <w:szCs w:val="24"/>
+          <w:highlight w:val="green"/>
         </w:rPr>
         <w:t>Materialize</w:t>
       </w:r>
@@ -1385,19 +1291,19 @@
         <w:spacing w:before="60" w:after="100" w:afterAutospacing="1" w:line="240" w:lineRule="auto"/>
         <w:rPr>
           <w:rFonts w:ascii="Segoe UI" w:eastAsia="Times New Roman" w:hAnsi="Segoe UI" w:cs="Segoe UI"/>
-          <w:color w:val="24292E"/>
-          <w:sz w:val="24"/>
-          <w:szCs w:val="24"/>
-          <w:highlight w:val="yellow"/>
-        </w:rPr>
-      </w:pPr>
-      <w:r>
-        <w:rPr>
-          <w:rFonts w:ascii="Segoe UI" w:eastAsia="Times New Roman" w:hAnsi="Segoe UI" w:cs="Segoe UI"/>
-          <w:color w:val="24292E"/>
-          <w:sz w:val="24"/>
-          <w:szCs w:val="24"/>
-          <w:highlight w:val="yellow"/>
+          <w:color w:val="000000" w:themeColor="text1"/>
+          <w:sz w:val="24"/>
+          <w:szCs w:val="24"/>
+          <w:highlight w:val="green"/>
+        </w:rPr>
+      </w:pPr>
+      <w:r>
+        <w:rPr>
+          <w:rFonts w:ascii="Segoe UI" w:eastAsia="Times New Roman" w:hAnsi="Segoe UI" w:cs="Segoe UI"/>
+          <w:color w:val="000000" w:themeColor="text1"/>
+          <w:sz w:val="24"/>
+          <w:szCs w:val="24"/>
+          <w:highlight w:val="green"/>
         </w:rPr>
         <w:t>You may change the standard theme and modify it to apply own web design and visual styles</w:t>
       </w:r>
@@ -1542,21 +1448,8 @@
           <w:sz w:val="24"/>
           <w:szCs w:val="24"/>
         </w:rPr>
-        <w:t xml:space="preserve">AJAX form and/or </w:t>
-      </w:r>
-      <w:proofErr w:type="spellStart"/>
-      <w:r>
-        <w:rPr>
-          <w:rFonts w:ascii="Segoe UI" w:eastAsia="Times New Roman" w:hAnsi="Segoe UI" w:cs="Segoe UI"/>
-          <w:b/>
-          <w:bCs/>
-          <w:color w:val="24292E"/>
-          <w:sz w:val="24"/>
-          <w:szCs w:val="24"/>
-        </w:rPr>
-        <w:t>SignalR</w:t>
-      </w:r>
-      <w:proofErr w:type="spellEnd"/>
+        <w:t>AJAX form and/or SignalR</w:t>
+      </w:r>
       <w:r>
         <w:rPr>
           <w:rFonts w:ascii="Segoe UI" w:eastAsia="Times New Roman" w:hAnsi="Segoe UI" w:cs="Segoe UI"/>
@@ -1788,27 +1681,7 @@
           <w:sz w:val="20"/>
           <w:szCs w:val="20"/>
         </w:rPr>
-        <w:t>&lt;</w:t>
-      </w:r>
-      <w:proofErr w:type="spellStart"/>
-      <w:r>
-        <w:rPr>
-          <w:rFonts w:ascii="Consolas" w:eastAsia="Times New Roman" w:hAnsi="Consolas" w:cs="Courier New"/>
-          <w:color w:val="24292E"/>
-          <w:sz w:val="20"/>
-          <w:szCs w:val="20"/>
-        </w:rPr>
-        <w:t>br</w:t>
-      </w:r>
-      <w:proofErr w:type="spellEnd"/>
-      <w:r>
-        <w:rPr>
-          <w:rFonts w:ascii="Consolas" w:eastAsia="Times New Roman" w:hAnsi="Consolas" w:cs="Courier New"/>
-          <w:color w:val="24292E"/>
-          <w:sz w:val="20"/>
-          <w:szCs w:val="20"/>
-        </w:rPr>
-        <w:t xml:space="preserve"> /&gt;</w:t>
+        <w:t>&lt;br /&gt;</w:t>
       </w:r>
       <w:r>
         <w:rPr>
@@ -1924,8 +1797,6 @@
         </w:rPr>
         <w:t>)</w:t>
       </w:r>
-      <w:bookmarkStart w:id="0" w:name="_GoBack"/>
-      <w:bookmarkEnd w:id="0"/>
     </w:p>
     <w:p>
       <w:pPr>
@@ -2050,27 +1921,7 @@
           <w:sz w:val="24"/>
           <w:szCs w:val="24"/>
         </w:rPr>
-        <w:t xml:space="preserve"> (Jenkins, </w:t>
-      </w:r>
-      <w:proofErr w:type="spellStart"/>
-      <w:r>
-        <w:rPr>
-          <w:rFonts w:ascii="Segoe UI" w:eastAsia="Times New Roman" w:hAnsi="Segoe UI" w:cs="Segoe UI"/>
-          <w:color w:val="24292E"/>
-          <w:sz w:val="24"/>
-          <w:szCs w:val="24"/>
-        </w:rPr>
-        <w:t>AppVeyor</w:t>
-      </w:r>
-      <w:proofErr w:type="spellEnd"/>
-      <w:r>
-        <w:rPr>
-          <w:rFonts w:ascii="Segoe UI" w:eastAsia="Times New Roman" w:hAnsi="Segoe UI" w:cs="Segoe UI"/>
-          <w:color w:val="24292E"/>
-          <w:sz w:val="24"/>
-          <w:szCs w:val="24"/>
-        </w:rPr>
-        <w:t xml:space="preserve"> or other) - configure your unit tests to run on each commit to your master branch (</w:t>
+        <w:t> (Jenkins, AppVeyor or other) - configure your unit tests to run on each commit to your master branch (</w:t>
       </w:r>
       <w:r>
         <w:rPr>
@@ -2445,27 +2296,7 @@
           <w:sz w:val="24"/>
           <w:szCs w:val="24"/>
         </w:rPr>
-        <w:t> (everything except /bin/, /</w:t>
-      </w:r>
-      <w:proofErr w:type="spellStart"/>
-      <w:r>
-        <w:rPr>
-          <w:rFonts w:ascii="Segoe UI" w:eastAsia="Times New Roman" w:hAnsi="Segoe UI" w:cs="Segoe UI"/>
-          <w:color w:val="24292E"/>
-          <w:sz w:val="24"/>
-          <w:szCs w:val="24"/>
-        </w:rPr>
-        <w:t>obj</w:t>
-      </w:r>
-      <w:proofErr w:type="spellEnd"/>
-      <w:r>
-        <w:rPr>
-          <w:rFonts w:ascii="Segoe UI" w:eastAsia="Times New Roman" w:hAnsi="Segoe UI" w:cs="Segoe UI"/>
-          <w:color w:val="24292E"/>
-          <w:sz w:val="24"/>
-          <w:szCs w:val="24"/>
-        </w:rPr>
-        <w:t>/, /packages/)</w:t>
+        <w:t> (everything except /bin/, /obj/, /packages/)</w:t>
       </w:r>
     </w:p>
     <w:p>
@@ -2730,6 +2561,221 @@
       </w:r>
     </w:p>
     <w:p/>
+    <w:p>
+      <w:pPr>
+        <w:rPr>
+          <w:sz w:val="48"/>
+          <w:szCs w:val="48"/>
+        </w:rPr>
+      </w:pPr>
+      <w:r>
+        <w:rPr>
+          <w:sz w:val="48"/>
+          <w:szCs w:val="48"/>
+        </w:rPr>
+        <w:t>23.03 – 26.03</w:t>
+      </w:r>
+    </w:p>
+    <w:p>
+      <w:pPr>
+        <w:rPr>
+          <w:sz w:val="48"/>
+          <w:szCs w:val="48"/>
+        </w:rPr>
+      </w:pPr>
+      <w:r>
+        <w:rPr>
+          <w:sz w:val="48"/>
+          <w:szCs w:val="48"/>
+        </w:rPr>
+        <w:t>23.03</w:t>
+      </w:r>
+    </w:p>
+    <w:p>
+      <w:pPr>
+        <w:rPr>
+          <w:sz w:val="48"/>
+          <w:szCs w:val="48"/>
+        </w:rPr>
+      </w:pPr>
+      <w:r>
+        <w:rPr>
+          <w:sz w:val="48"/>
+          <w:szCs w:val="48"/>
+          <w:highlight w:val="green"/>
+        </w:rPr>
+        <w:t>- Add Reviews</w:t>
+      </w:r>
+    </w:p>
+    <w:p>
+      <w:pPr>
+        <w:rPr>
+          <w:sz w:val="48"/>
+          <w:szCs w:val="48"/>
+        </w:rPr>
+      </w:pPr>
+      <w:r>
+        <w:rPr>
+          <w:sz w:val="48"/>
+          <w:szCs w:val="48"/>
+        </w:rPr>
+        <w:t>24.03</w:t>
+      </w:r>
+      <w:bookmarkStart w:id="0" w:name="_GoBack"/>
+      <w:bookmarkEnd w:id="0"/>
+    </w:p>
+    <w:p>
+      <w:pPr>
+        <w:rPr>
+          <w:sz w:val="48"/>
+          <w:szCs w:val="48"/>
+        </w:rPr>
+      </w:pPr>
+      <w:r>
+        <w:rPr>
+          <w:sz w:val="48"/>
+          <w:szCs w:val="48"/>
+          <w:highlight w:val="yellow"/>
+        </w:rPr>
+        <w:t>- Add Cart</w:t>
+      </w:r>
+    </w:p>
+    <w:p>
+      <w:pPr>
+        <w:rPr>
+          <w:sz w:val="48"/>
+          <w:szCs w:val="48"/>
+        </w:rPr>
+      </w:pPr>
+      <w:r>
+        <w:rPr>
+          <w:sz w:val="48"/>
+          <w:szCs w:val="48"/>
+        </w:rPr>
+        <w:t>- Create Paging</w:t>
+      </w:r>
+    </w:p>
+    <w:p>
+      <w:pPr>
+        <w:rPr>
+          <w:sz w:val="48"/>
+          <w:szCs w:val="48"/>
+        </w:rPr>
+      </w:pPr>
+      <w:r>
+        <w:rPr>
+          <w:sz w:val="48"/>
+          <w:szCs w:val="48"/>
+        </w:rPr>
+        <w:t>- Use Caching</w:t>
+      </w:r>
+    </w:p>
+    <w:p>
+      <w:pPr>
+        <w:rPr>
+          <w:sz w:val="48"/>
+          <w:szCs w:val="48"/>
+        </w:rPr>
+      </w:pPr>
+      <w:r>
+        <w:rPr>
+          <w:sz w:val="48"/>
+          <w:szCs w:val="48"/>
+        </w:rPr>
+        <w:t>- Some sort of Ajax with paging</w:t>
+      </w:r>
+    </w:p>
+    <w:p>
+      <w:pPr>
+        <w:rPr>
+          <w:sz w:val="48"/>
+          <w:szCs w:val="48"/>
+        </w:rPr>
+      </w:pPr>
+      <w:r>
+        <w:rPr>
+          <w:sz w:val="48"/>
+          <w:szCs w:val="48"/>
+        </w:rPr>
+        <w:t>- Partial Views</w:t>
+      </w:r>
+    </w:p>
+    <w:p>
+      <w:pPr>
+        <w:rPr>
+          <w:sz w:val="48"/>
+          <w:szCs w:val="48"/>
+        </w:rPr>
+      </w:pPr>
+      <w:r>
+        <w:rPr>
+          <w:sz w:val="48"/>
+          <w:szCs w:val="48"/>
+        </w:rPr>
+        <w:t>25.03</w:t>
+      </w:r>
+    </w:p>
+    <w:p>
+      <w:pPr>
+        <w:rPr>
+          <w:sz w:val="48"/>
+          <w:szCs w:val="48"/>
+        </w:rPr>
+      </w:pPr>
+      <w:r>
+        <w:rPr>
+          <w:sz w:val="48"/>
+          <w:szCs w:val="48"/>
+        </w:rPr>
+        <w:t>- Continious Integration and unit tests and final stuff.</w:t>
+      </w:r>
+    </w:p>
+    <w:p>
+      <w:pPr>
+        <w:rPr>
+          <w:sz w:val="48"/>
+          <w:szCs w:val="48"/>
+        </w:rPr>
+      </w:pPr>
+      <w:r>
+        <w:rPr>
+          <w:sz w:val="48"/>
+          <w:szCs w:val="48"/>
+        </w:rPr>
+        <w:t>- More Unit Tests</w:t>
+      </w:r>
+    </w:p>
+    <w:p>
+      <w:pPr>
+        <w:rPr>
+          <w:sz w:val="48"/>
+          <w:szCs w:val="48"/>
+        </w:rPr>
+      </w:pPr>
+      <w:r>
+        <w:rPr>
+          <w:sz w:val="48"/>
+          <w:szCs w:val="48"/>
+        </w:rPr>
+        <w:lastRenderedPageBreak/>
+        <w:t>26.03</w:t>
+      </w:r>
+    </w:p>
+    <w:p>
+      <w:pPr>
+        <w:rPr>
+          <w:sz w:val="48"/>
+          <w:szCs w:val="48"/>
+        </w:rPr>
+      </w:pPr>
+      <w:r>
+        <w:rPr>
+          <w:sz w:val="48"/>
+          <w:szCs w:val="48"/>
+        </w:rPr>
+        <w:t>- Prepare and check everything</w:t>
+      </w:r>
+    </w:p>
     <w:sectPr>
       <w:pgSz w:w="12240" w:h="15840"/>
       <w:pgMar w:top="1440" w:right="1440" w:bottom="1440" w:left="1440" w:header="720" w:footer="720" w:gutter="0"/>

</xml_diff>

<commit_message>
Added paging server side and client side a + ajax
</commit_message>
<xml_diff>
--- a/Tasks.docx
+++ b/Tasks.docx
@@ -89,27 +89,7 @@
           <w:sz w:val="24"/>
           <w:szCs w:val="24"/>
         </w:rPr>
-        <w:t xml:space="preserve"> course at </w:t>
-      </w:r>
-      <w:proofErr w:type="spellStart"/>
-      <w:r>
-        <w:rPr>
-          <w:rFonts w:ascii="Segoe UI" w:eastAsia="Times New Roman" w:hAnsi="Segoe UI" w:cs="Segoe UI"/>
-          <w:color w:val="24292E"/>
-          <w:sz w:val="24"/>
-          <w:szCs w:val="24"/>
-        </w:rPr>
-        <w:t>Telerik</w:t>
-      </w:r>
-      <w:proofErr w:type="spellEnd"/>
-      <w:r>
-        <w:rPr>
-          <w:rFonts w:ascii="Segoe UI" w:eastAsia="Times New Roman" w:hAnsi="Segoe UI" w:cs="Segoe UI"/>
-          <w:color w:val="24292E"/>
-          <w:sz w:val="24"/>
-          <w:szCs w:val="24"/>
-        </w:rPr>
-        <w:t xml:space="preserve"> Academy.</w:t>
+        <w:t> course at Telerik Academy.</w:t>
       </w:r>
     </w:p>
     <w:p>
@@ -776,29 +756,7 @@
           <w:szCs w:val="24"/>
           <w:highlight w:val="green"/>
         </w:rPr>
-        <w:t xml:space="preserve">For </w:t>
-      </w:r>
-      <w:proofErr w:type="gramStart"/>
-      <w:r>
-        <w:rPr>
-          <w:rFonts w:ascii="Segoe UI" w:eastAsia="Times New Roman" w:hAnsi="Segoe UI" w:cs="Segoe UI"/>
-          <w:color w:val="24292E"/>
-          <w:sz w:val="24"/>
-          <w:szCs w:val="24"/>
-          <w:highlight w:val="green"/>
-        </w:rPr>
-        <w:t>example</w:t>
-      </w:r>
-      <w:proofErr w:type="gramEnd"/>
-      <w:r>
-        <w:rPr>
-          <w:rFonts w:ascii="Segoe UI" w:eastAsia="Times New Roman" w:hAnsi="Segoe UI" w:cs="Segoe UI"/>
-          <w:color w:val="24292E"/>
-          <w:sz w:val="24"/>
-          <w:szCs w:val="24"/>
-          <w:highlight w:val="green"/>
-        </w:rPr>
-        <w:t xml:space="preserve"> Kendo UI widgets (with the ASP.NET MVC Wrappers), Chart.js for charts, etc.</w:t>
+        <w:t>For example Kendo UI widgets (with the ASP.NET MVC Wrappers), Chart.js for charts, etc.</w:t>
       </w:r>
     </w:p>
     <w:p>
@@ -824,29 +782,7 @@
           <w:szCs w:val="24"/>
           <w:highlight w:val="green"/>
         </w:rPr>
-        <w:t xml:space="preserve">ASP.NET </w:t>
-      </w:r>
-      <w:proofErr w:type="spellStart"/>
-      <w:r>
-        <w:rPr>
-          <w:rFonts w:ascii="Segoe UI" w:eastAsia="Times New Roman" w:hAnsi="Segoe UI" w:cs="Segoe UI"/>
-          <w:color w:val="24292E"/>
-          <w:sz w:val="24"/>
-          <w:szCs w:val="24"/>
-          <w:highlight w:val="green"/>
-        </w:rPr>
-        <w:t>WebForms</w:t>
-      </w:r>
-      <w:proofErr w:type="spellEnd"/>
-      <w:r>
-        <w:rPr>
-          <w:rFonts w:ascii="Segoe UI" w:eastAsia="Times New Roman" w:hAnsi="Segoe UI" w:cs="Segoe UI"/>
-          <w:color w:val="24292E"/>
-          <w:sz w:val="24"/>
-          <w:szCs w:val="24"/>
-          <w:highlight w:val="green"/>
-        </w:rPr>
-        <w:t xml:space="preserve"> is not allowed</w:t>
+        <w:t>ASP.NET WebForms is not allowed</w:t>
       </w:r>
     </w:p>
     <w:p>
@@ -861,14 +797,16 @@
           <w:color w:val="24292E"/>
           <w:sz w:val="24"/>
           <w:szCs w:val="24"/>
-        </w:rPr>
-      </w:pPr>
-      <w:r>
-        <w:rPr>
-          <w:rFonts w:ascii="Segoe UI" w:eastAsia="Times New Roman" w:hAnsi="Segoe UI" w:cs="Segoe UI"/>
-          <w:color w:val="24292E"/>
-          <w:sz w:val="24"/>
-          <w:szCs w:val="24"/>
+          <w:highlight w:val="yellow"/>
+        </w:rPr>
+      </w:pPr>
+      <w:r>
+        <w:rPr>
+          <w:rFonts w:ascii="Segoe UI" w:eastAsia="Times New Roman" w:hAnsi="Segoe UI" w:cs="Segoe UI"/>
+          <w:color w:val="24292E"/>
+          <w:sz w:val="24"/>
+          <w:szCs w:val="24"/>
+          <w:highlight w:val="yellow"/>
         </w:rPr>
         <w:t>Use </w:t>
       </w:r>
@@ -880,6 +818,7 @@
           <w:color w:val="24292E"/>
           <w:sz w:val="24"/>
           <w:szCs w:val="24"/>
+          <w:highlight w:val="yellow"/>
         </w:rPr>
         <w:t>sections</w:t>
       </w:r>
@@ -889,6 +828,7 @@
           <w:color w:val="24292E"/>
           <w:sz w:val="24"/>
           <w:szCs w:val="24"/>
+          <w:highlight w:val="yellow"/>
         </w:rPr>
         <w:t> and </w:t>
       </w:r>
@@ -900,6 +840,7 @@
           <w:color w:val="24292E"/>
           <w:sz w:val="24"/>
           <w:szCs w:val="24"/>
+          <w:highlight w:val="yellow"/>
         </w:rPr>
         <w:t>partial views</w:t>
       </w:r>
@@ -916,14 +857,16 @@
           <w:color w:val="24292E"/>
           <w:sz w:val="24"/>
           <w:szCs w:val="24"/>
-        </w:rPr>
-      </w:pPr>
-      <w:r>
-        <w:rPr>
-          <w:rFonts w:ascii="Segoe UI" w:eastAsia="Times New Roman" w:hAnsi="Segoe UI" w:cs="Segoe UI"/>
-          <w:color w:val="24292E"/>
-          <w:sz w:val="24"/>
-          <w:szCs w:val="24"/>
+          <w:highlight w:val="yellow"/>
+        </w:rPr>
+      </w:pPr>
+      <w:r>
+        <w:rPr>
+          <w:rFonts w:ascii="Segoe UI" w:eastAsia="Times New Roman" w:hAnsi="Segoe UI" w:cs="Segoe UI"/>
+          <w:color w:val="24292E"/>
+          <w:sz w:val="24"/>
+          <w:szCs w:val="24"/>
+          <w:highlight w:val="yellow"/>
         </w:rPr>
         <w:t>Use </w:t>
       </w:r>
@@ -935,6 +878,7 @@
           <w:color w:val="24292E"/>
           <w:sz w:val="24"/>
           <w:szCs w:val="24"/>
+          <w:highlight w:val="yellow"/>
         </w:rPr>
         <w:t>editor</w:t>
       </w:r>
@@ -944,6 +888,7 @@
           <w:color w:val="24292E"/>
           <w:sz w:val="24"/>
           <w:szCs w:val="24"/>
+          <w:highlight w:val="yellow"/>
         </w:rPr>
         <w:t> and/or </w:t>
       </w:r>
@@ -955,6 +900,7 @@
           <w:color w:val="24292E"/>
           <w:sz w:val="24"/>
           <w:szCs w:val="24"/>
+          <w:highlight w:val="yellow"/>
         </w:rPr>
         <w:t>display</w:t>
       </w:r>
@@ -964,6 +910,7 @@
           <w:color w:val="24292E"/>
           <w:sz w:val="24"/>
           <w:szCs w:val="24"/>
+          <w:highlight w:val="yellow"/>
         </w:rPr>
         <w:t> templates</w:t>
       </w:r>
@@ -1172,14 +1119,16 @@
           <w:color w:val="24292E"/>
           <w:sz w:val="24"/>
           <w:szCs w:val="24"/>
-        </w:rPr>
-      </w:pPr>
-      <w:r>
-        <w:rPr>
-          <w:rFonts w:ascii="Segoe UI" w:eastAsia="Times New Roman" w:hAnsi="Segoe UI" w:cs="Segoe UI"/>
-          <w:color w:val="24292E"/>
-          <w:sz w:val="24"/>
-          <w:szCs w:val="24"/>
+          <w:highlight w:val="yellow"/>
+        </w:rPr>
+      </w:pPr>
+      <w:r>
+        <w:rPr>
+          <w:rFonts w:ascii="Segoe UI" w:eastAsia="Times New Roman" w:hAnsi="Segoe UI" w:cs="Segoe UI"/>
+          <w:color w:val="24292E"/>
+          <w:sz w:val="24"/>
+          <w:szCs w:val="24"/>
+          <w:highlight w:val="yellow"/>
         </w:rPr>
         <w:t>Create </w:t>
       </w:r>
@@ -1191,6 +1140,7 @@
           <w:color w:val="24292E"/>
           <w:sz w:val="24"/>
           <w:szCs w:val="24"/>
+          <w:highlight w:val="yellow"/>
         </w:rPr>
         <w:t>tables with data</w:t>
       </w:r>
@@ -1200,6 +1150,7 @@
           <w:color w:val="24292E"/>
           <w:sz w:val="24"/>
           <w:szCs w:val="24"/>
+          <w:highlight w:val="yellow"/>
         </w:rPr>
         <w:t> with </w:t>
       </w:r>
@@ -1211,6 +1162,7 @@
           <w:color w:val="24292E"/>
           <w:sz w:val="24"/>
           <w:szCs w:val="24"/>
+          <w:highlight w:val="yellow"/>
         </w:rPr>
         <w:t>server-side paging and sorting</w:t>
       </w:r>
@@ -1220,6 +1172,7 @@
           <w:color w:val="24292E"/>
           <w:sz w:val="24"/>
           <w:szCs w:val="24"/>
+          <w:highlight w:val="yellow"/>
         </w:rPr>
         <w:t> for every model entity</w:t>
       </w:r>
@@ -1236,36 +1189,18 @@
           <w:color w:val="24292E"/>
           <w:sz w:val="24"/>
           <w:szCs w:val="24"/>
-        </w:rPr>
-      </w:pPr>
-      <w:r>
-        <w:rPr>
-          <w:rFonts w:ascii="Segoe UI" w:eastAsia="Times New Roman" w:hAnsi="Segoe UI" w:cs="Segoe UI"/>
-          <w:color w:val="24292E"/>
-          <w:sz w:val="24"/>
-          <w:szCs w:val="24"/>
-        </w:rPr>
-        <w:t xml:space="preserve">You can use Kendo UI grid, </w:t>
-      </w:r>
-      <w:proofErr w:type="spellStart"/>
-      <w:r>
-        <w:rPr>
-          <w:rFonts w:ascii="Segoe UI" w:eastAsia="Times New Roman" w:hAnsi="Segoe UI" w:cs="Segoe UI"/>
-          <w:color w:val="24292E"/>
-          <w:sz w:val="24"/>
-          <w:szCs w:val="24"/>
-        </w:rPr>
-        <w:t>jqGrid</w:t>
-      </w:r>
-      <w:proofErr w:type="spellEnd"/>
-      <w:r>
-        <w:rPr>
-          <w:rFonts w:ascii="Segoe UI" w:eastAsia="Times New Roman" w:hAnsi="Segoe UI" w:cs="Segoe UI"/>
-          <w:color w:val="24292E"/>
-          <w:sz w:val="24"/>
-          <w:szCs w:val="24"/>
-        </w:rPr>
-        <w:t>, any other library or generate your own HTML tables</w:t>
+          <w:highlight w:val="yellow"/>
+        </w:rPr>
+      </w:pPr>
+      <w:r>
+        <w:rPr>
+          <w:rFonts w:ascii="Segoe UI" w:eastAsia="Times New Roman" w:hAnsi="Segoe UI" w:cs="Segoe UI"/>
+          <w:color w:val="24292E"/>
+          <w:sz w:val="24"/>
+          <w:szCs w:val="24"/>
+          <w:highlight w:val="yellow"/>
+        </w:rPr>
+        <w:t>You can use Kendo UI grid, jqGrid, any other library or generate your own HTML tables</w:t>
       </w:r>
     </w:p>
     <w:p>
@@ -1512,14 +1447,16 @@
           <w:color w:val="24292E"/>
           <w:sz w:val="24"/>
           <w:szCs w:val="24"/>
-        </w:rPr>
-      </w:pPr>
-      <w:r>
-        <w:rPr>
-          <w:rFonts w:ascii="Segoe UI" w:eastAsia="Times New Roman" w:hAnsi="Segoe UI" w:cs="Segoe UI"/>
-          <w:color w:val="24292E"/>
-          <w:sz w:val="24"/>
-          <w:szCs w:val="24"/>
+          <w:highlight w:val="green"/>
+        </w:rPr>
+      </w:pPr>
+      <w:r>
+        <w:rPr>
+          <w:rFonts w:ascii="Segoe UI" w:eastAsia="Times New Roman" w:hAnsi="Segoe UI" w:cs="Segoe UI"/>
+          <w:color w:val="24292E"/>
+          <w:sz w:val="24"/>
+          <w:szCs w:val="24"/>
+          <w:highlight w:val="green"/>
         </w:rPr>
         <w:t>Use </w:t>
       </w:r>
@@ -1531,28 +1468,17 @@
           <w:color w:val="24292E"/>
           <w:sz w:val="24"/>
           <w:szCs w:val="24"/>
-        </w:rPr>
-        <w:t xml:space="preserve">AJAX form and/or </w:t>
-      </w:r>
-      <w:proofErr w:type="spellStart"/>
-      <w:r>
-        <w:rPr>
-          <w:rFonts w:ascii="Segoe UI" w:eastAsia="Times New Roman" w:hAnsi="Segoe UI" w:cs="Segoe UI"/>
-          <w:b/>
-          <w:bCs/>
-          <w:color w:val="24292E"/>
-          <w:sz w:val="24"/>
-          <w:szCs w:val="24"/>
-        </w:rPr>
-        <w:t>SignalR</w:t>
-      </w:r>
-      <w:proofErr w:type="spellEnd"/>
-      <w:r>
-        <w:rPr>
-          <w:rFonts w:ascii="Segoe UI" w:eastAsia="Times New Roman" w:hAnsi="Segoe UI" w:cs="Segoe UI"/>
-          <w:color w:val="24292E"/>
-          <w:sz w:val="24"/>
-          <w:szCs w:val="24"/>
+          <w:highlight w:val="green"/>
+        </w:rPr>
+        <w:t>AJAX form and/or SignalR</w:t>
+      </w:r>
+      <w:r>
+        <w:rPr>
+          <w:rFonts w:ascii="Segoe UI" w:eastAsia="Times New Roman" w:hAnsi="Segoe UI" w:cs="Segoe UI"/>
+          <w:color w:val="24292E"/>
+          <w:sz w:val="24"/>
+          <w:szCs w:val="24"/>
+          <w:highlight w:val="green"/>
         </w:rPr>
         <w:t> communication in some parts of your application</w:t>
       </w:r>
@@ -1569,14 +1495,16 @@
           <w:color w:val="24292E"/>
           <w:sz w:val="24"/>
           <w:szCs w:val="24"/>
-        </w:rPr>
-      </w:pPr>
-      <w:r>
-        <w:rPr>
-          <w:rFonts w:ascii="Segoe UI" w:eastAsia="Times New Roman" w:hAnsi="Segoe UI" w:cs="Segoe UI"/>
-          <w:color w:val="24292E"/>
-          <w:sz w:val="24"/>
-          <w:szCs w:val="24"/>
+          <w:highlight w:val="yellow"/>
+        </w:rPr>
+      </w:pPr>
+      <w:r>
+        <w:rPr>
+          <w:rFonts w:ascii="Segoe UI" w:eastAsia="Times New Roman" w:hAnsi="Segoe UI" w:cs="Segoe UI"/>
+          <w:color w:val="24292E"/>
+          <w:sz w:val="24"/>
+          <w:szCs w:val="24"/>
+          <w:highlight w:val="yellow"/>
         </w:rPr>
         <w:t>Use </w:t>
       </w:r>
@@ -1588,6 +1516,7 @@
           <w:color w:val="24292E"/>
           <w:sz w:val="24"/>
           <w:szCs w:val="24"/>
+          <w:highlight w:val="yellow"/>
         </w:rPr>
         <w:t>caching</w:t>
       </w:r>
@@ -1597,6 +1526,7 @@
           <w:color w:val="24292E"/>
           <w:sz w:val="24"/>
           <w:szCs w:val="24"/>
+          <w:highlight w:val="yellow"/>
         </w:rPr>
         <w:t> of data where it makes sense (e.g. starting page)</w:t>
       </w:r>
@@ -1613,14 +1543,16 @@
           <w:color w:val="24292E"/>
           <w:sz w:val="24"/>
           <w:szCs w:val="24"/>
-        </w:rPr>
-      </w:pPr>
-      <w:r>
-        <w:rPr>
-          <w:rFonts w:ascii="Segoe UI" w:eastAsia="Times New Roman" w:hAnsi="Segoe UI" w:cs="Segoe UI"/>
-          <w:color w:val="24292E"/>
-          <w:sz w:val="24"/>
-          <w:szCs w:val="24"/>
+          <w:highlight w:val="yellow"/>
+        </w:rPr>
+      </w:pPr>
+      <w:r>
+        <w:rPr>
+          <w:rFonts w:ascii="Segoe UI" w:eastAsia="Times New Roman" w:hAnsi="Segoe UI" w:cs="Segoe UI"/>
+          <w:color w:val="24292E"/>
+          <w:sz w:val="24"/>
+          <w:szCs w:val="24"/>
+          <w:highlight w:val="yellow"/>
         </w:rPr>
         <w:t>Apply </w:t>
       </w:r>
@@ -1632,6 +1564,7 @@
           <w:color w:val="24292E"/>
           <w:sz w:val="24"/>
           <w:szCs w:val="24"/>
+          <w:highlight w:val="yellow"/>
         </w:rPr>
         <w:t>error handling</w:t>
       </w:r>
@@ -1641,6 +1574,7 @@
           <w:color w:val="24292E"/>
           <w:sz w:val="24"/>
           <w:szCs w:val="24"/>
+          <w:highlight w:val="yellow"/>
         </w:rPr>
         <w:t> and </w:t>
       </w:r>
@@ -1652,6 +1586,7 @@
           <w:color w:val="24292E"/>
           <w:sz w:val="24"/>
           <w:szCs w:val="24"/>
+          <w:highlight w:val="yellow"/>
         </w:rPr>
         <w:t>data validation</w:t>
       </w:r>
@@ -1661,6 +1596,7 @@
           <w:color w:val="24292E"/>
           <w:sz w:val="24"/>
           <w:szCs w:val="24"/>
+          <w:highlight w:val="yellow"/>
         </w:rPr>
         <w:t> to avoid crashes when invalid data is entered (both client-side and server-side)</w:t>
       </w:r>
@@ -1677,14 +1613,16 @@
           <w:color w:val="24292E"/>
           <w:sz w:val="24"/>
           <w:szCs w:val="24"/>
-        </w:rPr>
-      </w:pPr>
-      <w:r>
-        <w:rPr>
-          <w:rFonts w:ascii="Segoe UI" w:eastAsia="Times New Roman" w:hAnsi="Segoe UI" w:cs="Segoe UI"/>
-          <w:color w:val="24292E"/>
-          <w:sz w:val="24"/>
-          <w:szCs w:val="24"/>
+          <w:highlight w:val="yellow"/>
+        </w:rPr>
+      </w:pPr>
+      <w:r>
+        <w:rPr>
+          <w:rFonts w:ascii="Segoe UI" w:eastAsia="Times New Roman" w:hAnsi="Segoe UI" w:cs="Segoe UI"/>
+          <w:color w:val="24292E"/>
+          <w:sz w:val="24"/>
+          <w:szCs w:val="24"/>
+          <w:highlight w:val="yellow"/>
         </w:rPr>
         <w:lastRenderedPageBreak/>
         <w:t>Prevent yourself from </w:t>
@@ -1697,6 +1635,7 @@
           <w:color w:val="24292E"/>
           <w:sz w:val="24"/>
           <w:szCs w:val="24"/>
+          <w:highlight w:val="yellow"/>
         </w:rPr>
         <w:t>security</w:t>
       </w:r>
@@ -1706,6 +1645,7 @@
           <w:color w:val="24292E"/>
           <w:sz w:val="24"/>
           <w:szCs w:val="24"/>
+          <w:highlight w:val="yellow"/>
         </w:rPr>
         <w:t> holes (XSS, XSRF, Parameter Tampering, etc.)</w:t>
       </w:r>
@@ -1722,14 +1662,16 @@
           <w:color w:val="24292E"/>
           <w:sz w:val="24"/>
           <w:szCs w:val="24"/>
-        </w:rPr>
-      </w:pPr>
-      <w:r>
-        <w:rPr>
-          <w:rFonts w:ascii="Segoe UI" w:eastAsia="Times New Roman" w:hAnsi="Segoe UI" w:cs="Segoe UI"/>
-          <w:color w:val="24292E"/>
-          <w:sz w:val="24"/>
-          <w:szCs w:val="24"/>
+          <w:highlight w:val="yellow"/>
+        </w:rPr>
+      </w:pPr>
+      <w:r>
+        <w:rPr>
+          <w:rFonts w:ascii="Segoe UI" w:eastAsia="Times New Roman" w:hAnsi="Segoe UI" w:cs="Segoe UI"/>
+          <w:color w:val="24292E"/>
+          <w:sz w:val="24"/>
+          <w:szCs w:val="24"/>
+          <w:highlight w:val="yellow"/>
         </w:rPr>
         <w:t>Handle correctly the </w:t>
       </w:r>
@@ -1741,6 +1683,7 @@
           <w:color w:val="24292E"/>
           <w:sz w:val="24"/>
           <w:szCs w:val="24"/>
+          <w:highlight w:val="yellow"/>
         </w:rPr>
         <w:t>special HTML characters</w:t>
       </w:r>
@@ -1750,6 +1693,7 @@
           <w:color w:val="24292E"/>
           <w:sz w:val="24"/>
           <w:szCs w:val="24"/>
+          <w:highlight w:val="yellow"/>
         </w:rPr>
         <w:t> and tags like </w:t>
       </w:r>
@@ -1759,6 +1703,7 @@
           <w:color w:val="24292E"/>
           <w:sz w:val="20"/>
           <w:szCs w:val="20"/>
+          <w:highlight w:val="yellow"/>
         </w:rPr>
         <w:t>&lt;script&gt;</w:t>
       </w:r>
@@ -1768,6 +1713,7 @@
           <w:color w:val="24292E"/>
           <w:sz w:val="24"/>
           <w:szCs w:val="24"/>
+          <w:highlight w:val="yellow"/>
         </w:rPr>
         <w:t>, </w:t>
       </w:r>
@@ -1777,35 +1723,17 @@
           <w:color w:val="24292E"/>
           <w:sz w:val="20"/>
           <w:szCs w:val="20"/>
-        </w:rPr>
-        <w:t>&lt;</w:t>
-      </w:r>
-      <w:proofErr w:type="spellStart"/>
-      <w:r>
-        <w:rPr>
-          <w:rFonts w:ascii="Consolas" w:eastAsia="Times New Roman" w:hAnsi="Consolas" w:cs="Courier New"/>
-          <w:color w:val="24292E"/>
-          <w:sz w:val="20"/>
-          <w:szCs w:val="20"/>
-        </w:rPr>
-        <w:t>br</w:t>
-      </w:r>
-      <w:proofErr w:type="spellEnd"/>
-      <w:r>
-        <w:rPr>
-          <w:rFonts w:ascii="Consolas" w:eastAsia="Times New Roman" w:hAnsi="Consolas" w:cs="Courier New"/>
-          <w:color w:val="24292E"/>
-          <w:sz w:val="20"/>
-          <w:szCs w:val="20"/>
-        </w:rPr>
-        <w:t xml:space="preserve"> /&gt;</w:t>
-      </w:r>
-      <w:r>
-        <w:rPr>
-          <w:rFonts w:ascii="Segoe UI" w:eastAsia="Times New Roman" w:hAnsi="Segoe UI" w:cs="Segoe UI"/>
-          <w:color w:val="24292E"/>
-          <w:sz w:val="24"/>
-          <w:szCs w:val="24"/>
+          <w:highlight w:val="yellow"/>
+        </w:rPr>
+        <w:t>&lt;br /&gt;</w:t>
+      </w:r>
+      <w:r>
+        <w:rPr>
+          <w:rFonts w:ascii="Segoe UI" w:eastAsia="Times New Roman" w:hAnsi="Segoe UI" w:cs="Segoe UI"/>
+          <w:color w:val="24292E"/>
+          <w:sz w:val="24"/>
+          <w:szCs w:val="24"/>
+          <w:highlight w:val="yellow"/>
         </w:rPr>
         <w:t>, etc.</w:t>
       </w:r>
@@ -1830,6 +1758,7 @@
           <w:color w:val="24292E"/>
           <w:sz w:val="24"/>
           <w:szCs w:val="24"/>
+          <w:highlight w:val="yellow"/>
         </w:rPr>
         <w:t>Create </w:t>
       </w:r>
@@ -1841,6 +1770,7 @@
           <w:color w:val="24292E"/>
           <w:sz w:val="24"/>
           <w:szCs w:val="24"/>
+          <w:highlight w:val="yellow"/>
         </w:rPr>
         <w:t>unit tests</w:t>
       </w:r>
@@ -1850,6 +1780,7 @@
           <w:color w:val="24292E"/>
           <w:sz w:val="24"/>
           <w:szCs w:val="24"/>
+          <w:highlight w:val="yellow"/>
         </w:rPr>
         <w:t> for your "business" functionality following the best practices for writing unit tests (</w:t>
       </w:r>
@@ -1861,6 +1792,7 @@
           <w:color w:val="24292E"/>
           <w:sz w:val="24"/>
           <w:szCs w:val="24"/>
+          <w:highlight w:val="yellow"/>
         </w:rPr>
         <w:t>at least 80% code coverage</w:t>
       </w:r>
@@ -1870,6 +1802,7 @@
           <w:color w:val="24292E"/>
           <w:sz w:val="24"/>
           <w:szCs w:val="24"/>
+          <w:highlight w:val="yellow"/>
         </w:rPr>
         <w:t>) - </w:t>
       </w:r>
@@ -1881,6 +1814,7 @@
           <w:color w:val="24292E"/>
           <w:sz w:val="24"/>
           <w:szCs w:val="24"/>
+          <w:highlight w:val="yellow"/>
         </w:rPr>
         <w:t>~30% of the points for the project</w:t>
       </w:r>
@@ -2038,27 +1972,7 @@
           <w:sz w:val="24"/>
           <w:szCs w:val="24"/>
         </w:rPr>
-        <w:t xml:space="preserve"> (Jenkins, </w:t>
-      </w:r>
-      <w:proofErr w:type="spellStart"/>
-      <w:r>
-        <w:rPr>
-          <w:rFonts w:ascii="Segoe UI" w:eastAsia="Times New Roman" w:hAnsi="Segoe UI" w:cs="Segoe UI"/>
-          <w:color w:val="24292E"/>
-          <w:sz w:val="24"/>
-          <w:szCs w:val="24"/>
-        </w:rPr>
-        <w:t>AppVeyor</w:t>
-      </w:r>
-      <w:proofErr w:type="spellEnd"/>
-      <w:r>
-        <w:rPr>
-          <w:rFonts w:ascii="Segoe UI" w:eastAsia="Times New Roman" w:hAnsi="Segoe UI" w:cs="Segoe UI"/>
-          <w:color w:val="24292E"/>
-          <w:sz w:val="24"/>
-          <w:szCs w:val="24"/>
-        </w:rPr>
-        <w:t xml:space="preserve"> or other) - configure your unit tests to run on each commit to your master branch (</w:t>
+        <w:t> (Jenkins, AppVeyor or other) - configure your unit tests to run on each commit to your master branch (</w:t>
       </w:r>
       <w:r>
         <w:rPr>
@@ -2433,27 +2347,7 @@
           <w:sz w:val="24"/>
           <w:szCs w:val="24"/>
         </w:rPr>
-        <w:t> (everything except /bin/, /</w:t>
-      </w:r>
-      <w:proofErr w:type="spellStart"/>
-      <w:r>
-        <w:rPr>
-          <w:rFonts w:ascii="Segoe UI" w:eastAsia="Times New Roman" w:hAnsi="Segoe UI" w:cs="Segoe UI"/>
-          <w:color w:val="24292E"/>
-          <w:sz w:val="24"/>
-          <w:szCs w:val="24"/>
-        </w:rPr>
-        <w:t>obj</w:t>
-      </w:r>
-      <w:proofErr w:type="spellEnd"/>
-      <w:r>
-        <w:rPr>
-          <w:rFonts w:ascii="Segoe UI" w:eastAsia="Times New Roman" w:hAnsi="Segoe UI" w:cs="Segoe UI"/>
-          <w:color w:val="24292E"/>
-          <w:sz w:val="24"/>
-          <w:szCs w:val="24"/>
-        </w:rPr>
-        <w:t>/, /packages/)</w:t>
+        <w:t> (everything except /bin/, /obj/, /packages/)</w:t>
       </w:r>
     </w:p>
     <w:p>
@@ -2837,7 +2731,7 @@
         <w:rPr>
           <w:sz w:val="48"/>
           <w:szCs w:val="48"/>
-          <w:highlight w:val="yellow"/>
+          <w:highlight w:val="green"/>
         </w:rPr>
         <w:t>- Create Paging</w:t>
       </w:r>
@@ -2856,6 +2750,21 @@
         </w:rPr>
         <w:t>- Use Caching</w:t>
       </w:r>
+    </w:p>
+    <w:p>
+      <w:pPr>
+        <w:rPr>
+          <w:sz w:val="48"/>
+          <w:szCs w:val="48"/>
+        </w:rPr>
+      </w:pPr>
+      <w:r>
+        <w:rPr>
+          <w:sz w:val="48"/>
+          <w:szCs w:val="48"/>
+        </w:rPr>
+        <w:t>- Server side paging</w:t>
+      </w:r>
       <w:bookmarkStart w:id="0" w:name="_GoBack"/>
       <w:bookmarkEnd w:id="0"/>
     </w:p>
@@ -2870,6 +2779,7 @@
         <w:rPr>
           <w:sz w:val="48"/>
           <w:szCs w:val="48"/>
+          <w:highlight w:val="green"/>
         </w:rPr>
         <w:t>- Some sort of Ajax with paging</w:t>
       </w:r>
@@ -2888,51 +2798,42 @@
         </w:rPr>
         <w:t>- Partial Views</w:t>
       </w:r>
-    </w:p>
-    <w:p>
-      <w:pPr>
+      <w:r>
         <w:rPr>
           <w:sz w:val="48"/>
           <w:szCs w:val="48"/>
         </w:rPr>
-      </w:pPr>
-      <w:r>
+        <w:t xml:space="preserve"> error handling</w:t>
+      </w:r>
+    </w:p>
+    <w:p>
+      <w:pPr>
         <w:rPr>
           <w:sz w:val="48"/>
           <w:szCs w:val="48"/>
         </w:rPr>
-        <w:t xml:space="preserve">- </w:t>
-      </w:r>
-      <w:proofErr w:type="spellStart"/>
+      </w:pPr>
       <w:r>
         <w:rPr>
           <w:sz w:val="48"/>
           <w:szCs w:val="48"/>
         </w:rPr>
-        <w:t>Continious</w:t>
-      </w:r>
-      <w:proofErr w:type="spellEnd"/>
-      <w:r>
+        <w:lastRenderedPageBreak/>
+        <w:t>- Continious Integration and unit tests and final stuff.</w:t>
+      </w:r>
+    </w:p>
+    <w:p>
+      <w:pPr>
         <w:rPr>
           <w:sz w:val="48"/>
           <w:szCs w:val="48"/>
         </w:rPr>
-        <w:t xml:space="preserve"> Integration and unit tests and final stuff.</w:t>
-      </w:r>
-    </w:p>
-    <w:p>
-      <w:pPr>
+      </w:pPr>
+      <w:r>
         <w:rPr>
           <w:sz w:val="48"/>
           <w:szCs w:val="48"/>
         </w:rPr>
-      </w:pPr>
-      <w:r>
-        <w:rPr>
-          <w:sz w:val="48"/>
-          <w:szCs w:val="48"/>
-        </w:rPr>
-        <w:lastRenderedPageBreak/>
         <w:t>- More Unit Tests</w:t>
       </w:r>
     </w:p>

</xml_diff>

<commit_message>
Added logo and error handling
</commit_message>
<xml_diff>
--- a/Tasks.docx
+++ b/Tasks.docx
@@ -89,7 +89,27 @@
           <w:sz w:val="24"/>
           <w:szCs w:val="24"/>
         </w:rPr>
-        <w:t> course at Telerik Academy.</w:t>
+        <w:t xml:space="preserve"> course at </w:t>
+      </w:r>
+      <w:proofErr w:type="spellStart"/>
+      <w:r>
+        <w:rPr>
+          <w:rFonts w:ascii="Segoe UI" w:eastAsia="Times New Roman" w:hAnsi="Segoe UI" w:cs="Segoe UI"/>
+          <w:color w:val="24292E"/>
+          <w:sz w:val="24"/>
+          <w:szCs w:val="24"/>
+        </w:rPr>
+        <w:t>Telerik</w:t>
+      </w:r>
+      <w:proofErr w:type="spellEnd"/>
+      <w:r>
+        <w:rPr>
+          <w:rFonts w:ascii="Segoe UI" w:eastAsia="Times New Roman" w:hAnsi="Segoe UI" w:cs="Segoe UI"/>
+          <w:color w:val="24292E"/>
+          <w:sz w:val="24"/>
+          <w:szCs w:val="24"/>
+        </w:rPr>
+        <w:t xml:space="preserve"> Academy.</w:t>
       </w:r>
     </w:p>
     <w:p>
@@ -756,7 +776,29 @@
           <w:szCs w:val="24"/>
           <w:highlight w:val="green"/>
         </w:rPr>
-        <w:t>For example Kendo UI widgets (with the ASP.NET MVC Wrappers), Chart.js for charts, etc.</w:t>
+        <w:t xml:space="preserve">For </w:t>
+      </w:r>
+      <w:proofErr w:type="gramStart"/>
+      <w:r>
+        <w:rPr>
+          <w:rFonts w:ascii="Segoe UI" w:eastAsia="Times New Roman" w:hAnsi="Segoe UI" w:cs="Segoe UI"/>
+          <w:color w:val="24292E"/>
+          <w:sz w:val="24"/>
+          <w:szCs w:val="24"/>
+          <w:highlight w:val="green"/>
+        </w:rPr>
+        <w:t>example</w:t>
+      </w:r>
+      <w:proofErr w:type="gramEnd"/>
+      <w:r>
+        <w:rPr>
+          <w:rFonts w:ascii="Segoe UI" w:eastAsia="Times New Roman" w:hAnsi="Segoe UI" w:cs="Segoe UI"/>
+          <w:color w:val="24292E"/>
+          <w:sz w:val="24"/>
+          <w:szCs w:val="24"/>
+          <w:highlight w:val="green"/>
+        </w:rPr>
+        <w:t xml:space="preserve"> Kendo UI widgets (with the ASP.NET MVC Wrappers), Chart.js for charts, etc.</w:t>
       </w:r>
     </w:p>
     <w:p>
@@ -782,7 +824,41 @@
           <w:szCs w:val="24"/>
           <w:highlight w:val="green"/>
         </w:rPr>
-        <w:t>ASP.NET WebForms is not allowed</w:t>
+        <w:t xml:space="preserve">ASP.NET </w:t>
+      </w:r>
+      <w:proofErr w:type="spellStart"/>
+      <w:r>
+        <w:rPr>
+          <w:rFonts w:ascii="Segoe UI" w:eastAsia="Times New Roman" w:hAnsi="Segoe UI" w:cs="Segoe UI"/>
+          <w:color w:val="24292E"/>
+          <w:sz w:val="24"/>
+          <w:szCs w:val="24"/>
+          <w:highlight w:val="green"/>
+        </w:rPr>
+        <w:t>We</w:t>
+      </w:r>
+      <w:bookmarkStart w:id="0" w:name="_GoBack"/>
+      <w:bookmarkEnd w:id="0"/>
+      <w:r>
+        <w:rPr>
+          <w:rFonts w:ascii="Segoe UI" w:eastAsia="Times New Roman" w:hAnsi="Segoe UI" w:cs="Segoe UI"/>
+          <w:color w:val="24292E"/>
+          <w:sz w:val="24"/>
+          <w:szCs w:val="24"/>
+          <w:highlight w:val="green"/>
+        </w:rPr>
+        <w:t>bForms</w:t>
+      </w:r>
+      <w:proofErr w:type="spellEnd"/>
+      <w:r>
+        <w:rPr>
+          <w:rFonts w:ascii="Segoe UI" w:eastAsia="Times New Roman" w:hAnsi="Segoe UI" w:cs="Segoe UI"/>
+          <w:color w:val="24292E"/>
+          <w:sz w:val="24"/>
+          <w:szCs w:val="24"/>
+          <w:highlight w:val="green"/>
+        </w:rPr>
+        <w:t xml:space="preserve"> is not allowed</w:t>
       </w:r>
     </w:p>
     <w:p>
@@ -797,16 +873,16 @@
           <w:color w:val="24292E"/>
           <w:sz w:val="24"/>
           <w:szCs w:val="24"/>
-          <w:highlight w:val="yellow"/>
-        </w:rPr>
-      </w:pPr>
-      <w:r>
-        <w:rPr>
-          <w:rFonts w:ascii="Segoe UI" w:eastAsia="Times New Roman" w:hAnsi="Segoe UI" w:cs="Segoe UI"/>
-          <w:color w:val="24292E"/>
-          <w:sz w:val="24"/>
-          <w:szCs w:val="24"/>
-          <w:highlight w:val="yellow"/>
+          <w:highlight w:val="green"/>
+        </w:rPr>
+      </w:pPr>
+      <w:r>
+        <w:rPr>
+          <w:rFonts w:ascii="Segoe UI" w:eastAsia="Times New Roman" w:hAnsi="Segoe UI" w:cs="Segoe UI"/>
+          <w:color w:val="24292E"/>
+          <w:sz w:val="24"/>
+          <w:szCs w:val="24"/>
+          <w:highlight w:val="green"/>
         </w:rPr>
         <w:t>Use </w:t>
       </w:r>
@@ -818,7 +894,7 @@
           <w:color w:val="24292E"/>
           <w:sz w:val="24"/>
           <w:szCs w:val="24"/>
-          <w:highlight w:val="yellow"/>
+          <w:highlight w:val="green"/>
         </w:rPr>
         <w:t>sections</w:t>
       </w:r>
@@ -828,7 +904,7 @@
           <w:color w:val="24292E"/>
           <w:sz w:val="24"/>
           <w:szCs w:val="24"/>
-          <w:highlight w:val="yellow"/>
+          <w:highlight w:val="green"/>
         </w:rPr>
         <w:t> and </w:t>
       </w:r>
@@ -840,7 +916,7 @@
           <w:color w:val="24292E"/>
           <w:sz w:val="24"/>
           <w:szCs w:val="24"/>
-          <w:highlight w:val="yellow"/>
+          <w:highlight w:val="green"/>
         </w:rPr>
         <w:t>partial views</w:t>
       </w:r>
@@ -857,16 +933,16 @@
           <w:color w:val="24292E"/>
           <w:sz w:val="24"/>
           <w:szCs w:val="24"/>
-          <w:highlight w:val="yellow"/>
-        </w:rPr>
-      </w:pPr>
-      <w:r>
-        <w:rPr>
-          <w:rFonts w:ascii="Segoe UI" w:eastAsia="Times New Roman" w:hAnsi="Segoe UI" w:cs="Segoe UI"/>
-          <w:color w:val="24292E"/>
-          <w:sz w:val="24"/>
-          <w:szCs w:val="24"/>
-          <w:highlight w:val="yellow"/>
+          <w:highlight w:val="green"/>
+        </w:rPr>
+      </w:pPr>
+      <w:r>
+        <w:rPr>
+          <w:rFonts w:ascii="Segoe UI" w:eastAsia="Times New Roman" w:hAnsi="Segoe UI" w:cs="Segoe UI"/>
+          <w:color w:val="24292E"/>
+          <w:sz w:val="24"/>
+          <w:szCs w:val="24"/>
+          <w:highlight w:val="green"/>
         </w:rPr>
         <w:t>Use </w:t>
       </w:r>
@@ -878,7 +954,7 @@
           <w:color w:val="24292E"/>
           <w:sz w:val="24"/>
           <w:szCs w:val="24"/>
-          <w:highlight w:val="yellow"/>
+          <w:highlight w:val="green"/>
         </w:rPr>
         <w:t>editor</w:t>
       </w:r>
@@ -888,7 +964,7 @@
           <w:color w:val="24292E"/>
           <w:sz w:val="24"/>
           <w:szCs w:val="24"/>
-          <w:highlight w:val="yellow"/>
+          <w:highlight w:val="green"/>
         </w:rPr>
         <w:t> and/or </w:t>
       </w:r>
@@ -900,7 +976,7 @@
           <w:color w:val="24292E"/>
           <w:sz w:val="24"/>
           <w:szCs w:val="24"/>
-          <w:highlight w:val="yellow"/>
+          <w:highlight w:val="green"/>
         </w:rPr>
         <w:t>display</w:t>
       </w:r>
@@ -910,7 +986,7 @@
           <w:color w:val="24292E"/>
           <w:sz w:val="24"/>
           <w:szCs w:val="24"/>
-          <w:highlight w:val="yellow"/>
+          <w:highlight w:val="green"/>
         </w:rPr>
         <w:t> templates</w:t>
       </w:r>
@@ -1119,16 +1195,16 @@
           <w:color w:val="24292E"/>
           <w:sz w:val="24"/>
           <w:szCs w:val="24"/>
-          <w:highlight w:val="yellow"/>
-        </w:rPr>
-      </w:pPr>
-      <w:r>
-        <w:rPr>
-          <w:rFonts w:ascii="Segoe UI" w:eastAsia="Times New Roman" w:hAnsi="Segoe UI" w:cs="Segoe UI"/>
-          <w:color w:val="24292E"/>
-          <w:sz w:val="24"/>
-          <w:szCs w:val="24"/>
-          <w:highlight w:val="yellow"/>
+          <w:highlight w:val="green"/>
+        </w:rPr>
+      </w:pPr>
+      <w:r>
+        <w:rPr>
+          <w:rFonts w:ascii="Segoe UI" w:eastAsia="Times New Roman" w:hAnsi="Segoe UI" w:cs="Segoe UI"/>
+          <w:color w:val="24292E"/>
+          <w:sz w:val="24"/>
+          <w:szCs w:val="24"/>
+          <w:highlight w:val="green"/>
         </w:rPr>
         <w:t>Create </w:t>
       </w:r>
@@ -1140,7 +1216,7 @@
           <w:color w:val="24292E"/>
           <w:sz w:val="24"/>
           <w:szCs w:val="24"/>
-          <w:highlight w:val="yellow"/>
+          <w:highlight w:val="green"/>
         </w:rPr>
         <w:t>tables with data</w:t>
       </w:r>
@@ -1150,7 +1226,7 @@
           <w:color w:val="24292E"/>
           <w:sz w:val="24"/>
           <w:szCs w:val="24"/>
-          <w:highlight w:val="yellow"/>
+          <w:highlight w:val="green"/>
         </w:rPr>
         <w:t> with </w:t>
       </w:r>
@@ -1162,7 +1238,7 @@
           <w:color w:val="24292E"/>
           <w:sz w:val="24"/>
           <w:szCs w:val="24"/>
-          <w:highlight w:val="yellow"/>
+          <w:highlight w:val="green"/>
         </w:rPr>
         <w:t>server-side paging and sorting</w:t>
       </w:r>
@@ -1172,7 +1248,7 @@
           <w:color w:val="24292E"/>
           <w:sz w:val="24"/>
           <w:szCs w:val="24"/>
-          <w:highlight w:val="yellow"/>
+          <w:highlight w:val="green"/>
         </w:rPr>
         <w:t> for every model entity</w:t>
       </w:r>
@@ -1189,18 +1265,40 @@
           <w:color w:val="24292E"/>
           <w:sz w:val="24"/>
           <w:szCs w:val="24"/>
-          <w:highlight w:val="yellow"/>
-        </w:rPr>
-      </w:pPr>
-      <w:r>
-        <w:rPr>
-          <w:rFonts w:ascii="Segoe UI" w:eastAsia="Times New Roman" w:hAnsi="Segoe UI" w:cs="Segoe UI"/>
-          <w:color w:val="24292E"/>
-          <w:sz w:val="24"/>
-          <w:szCs w:val="24"/>
-          <w:highlight w:val="yellow"/>
-        </w:rPr>
-        <w:t>You can use Kendo UI grid, jqGrid, any other library or generate your own HTML tables</w:t>
+          <w:highlight w:val="green"/>
+        </w:rPr>
+      </w:pPr>
+      <w:r>
+        <w:rPr>
+          <w:rFonts w:ascii="Segoe UI" w:eastAsia="Times New Roman" w:hAnsi="Segoe UI" w:cs="Segoe UI"/>
+          <w:color w:val="24292E"/>
+          <w:sz w:val="24"/>
+          <w:szCs w:val="24"/>
+          <w:highlight w:val="green"/>
+        </w:rPr>
+        <w:t xml:space="preserve">You can use Kendo UI grid, </w:t>
+      </w:r>
+      <w:proofErr w:type="spellStart"/>
+      <w:r>
+        <w:rPr>
+          <w:rFonts w:ascii="Segoe UI" w:eastAsia="Times New Roman" w:hAnsi="Segoe UI" w:cs="Segoe UI"/>
+          <w:color w:val="24292E"/>
+          <w:sz w:val="24"/>
+          <w:szCs w:val="24"/>
+          <w:highlight w:val="green"/>
+        </w:rPr>
+        <w:t>jqGrid</w:t>
+      </w:r>
+      <w:proofErr w:type="spellEnd"/>
+      <w:r>
+        <w:rPr>
+          <w:rFonts w:ascii="Segoe UI" w:eastAsia="Times New Roman" w:hAnsi="Segoe UI" w:cs="Segoe UI"/>
+          <w:color w:val="24292E"/>
+          <w:sz w:val="24"/>
+          <w:szCs w:val="24"/>
+          <w:highlight w:val="green"/>
+        </w:rPr>
+        <w:t>, any other library or generate your own HTML tables</w:t>
       </w:r>
     </w:p>
     <w:p>
@@ -1470,8 +1568,22 @@
           <w:szCs w:val="24"/>
           <w:highlight w:val="green"/>
         </w:rPr>
-        <w:t>AJAX form and/or SignalR</w:t>
-      </w:r>
+        <w:t xml:space="preserve">AJAX form and/or </w:t>
+      </w:r>
+      <w:proofErr w:type="spellStart"/>
+      <w:r>
+        <w:rPr>
+          <w:rFonts w:ascii="Segoe UI" w:eastAsia="Times New Roman" w:hAnsi="Segoe UI" w:cs="Segoe UI"/>
+          <w:b/>
+          <w:bCs/>
+          <w:color w:val="24292E"/>
+          <w:sz w:val="24"/>
+          <w:szCs w:val="24"/>
+          <w:highlight w:val="green"/>
+        </w:rPr>
+        <w:t>SignalR</w:t>
+      </w:r>
+      <w:proofErr w:type="spellEnd"/>
       <w:r>
         <w:rPr>
           <w:rFonts w:ascii="Segoe UI" w:eastAsia="Times New Roman" w:hAnsi="Segoe UI" w:cs="Segoe UI"/>
@@ -1495,16 +1607,16 @@
           <w:color w:val="24292E"/>
           <w:sz w:val="24"/>
           <w:szCs w:val="24"/>
-          <w:highlight w:val="yellow"/>
-        </w:rPr>
-      </w:pPr>
-      <w:r>
-        <w:rPr>
-          <w:rFonts w:ascii="Segoe UI" w:eastAsia="Times New Roman" w:hAnsi="Segoe UI" w:cs="Segoe UI"/>
-          <w:color w:val="24292E"/>
-          <w:sz w:val="24"/>
-          <w:szCs w:val="24"/>
-          <w:highlight w:val="yellow"/>
+          <w:highlight w:val="green"/>
+        </w:rPr>
+      </w:pPr>
+      <w:r>
+        <w:rPr>
+          <w:rFonts w:ascii="Segoe UI" w:eastAsia="Times New Roman" w:hAnsi="Segoe UI" w:cs="Segoe UI"/>
+          <w:color w:val="24292E"/>
+          <w:sz w:val="24"/>
+          <w:szCs w:val="24"/>
+          <w:highlight w:val="green"/>
         </w:rPr>
         <w:t>Use </w:t>
       </w:r>
@@ -1516,7 +1628,7 @@
           <w:color w:val="24292E"/>
           <w:sz w:val="24"/>
           <w:szCs w:val="24"/>
-          <w:highlight w:val="yellow"/>
+          <w:highlight w:val="green"/>
         </w:rPr>
         <w:t>caching</w:t>
       </w:r>
@@ -1526,7 +1638,7 @@
           <w:color w:val="24292E"/>
           <w:sz w:val="24"/>
           <w:szCs w:val="24"/>
-          <w:highlight w:val="yellow"/>
+          <w:highlight w:val="green"/>
         </w:rPr>
         <w:t> of data where it makes sense (e.g. starting page)</w:t>
       </w:r>
@@ -1543,16 +1655,16 @@
           <w:color w:val="24292E"/>
           <w:sz w:val="24"/>
           <w:szCs w:val="24"/>
-          <w:highlight w:val="yellow"/>
-        </w:rPr>
-      </w:pPr>
-      <w:r>
-        <w:rPr>
-          <w:rFonts w:ascii="Segoe UI" w:eastAsia="Times New Roman" w:hAnsi="Segoe UI" w:cs="Segoe UI"/>
-          <w:color w:val="24292E"/>
-          <w:sz w:val="24"/>
-          <w:szCs w:val="24"/>
-          <w:highlight w:val="yellow"/>
+          <w:highlight w:val="green"/>
+        </w:rPr>
+      </w:pPr>
+      <w:r>
+        <w:rPr>
+          <w:rFonts w:ascii="Segoe UI" w:eastAsia="Times New Roman" w:hAnsi="Segoe UI" w:cs="Segoe UI"/>
+          <w:color w:val="24292E"/>
+          <w:sz w:val="24"/>
+          <w:szCs w:val="24"/>
+          <w:highlight w:val="green"/>
         </w:rPr>
         <w:t>Apply </w:t>
       </w:r>
@@ -1564,7 +1676,7 @@
           <w:color w:val="24292E"/>
           <w:sz w:val="24"/>
           <w:szCs w:val="24"/>
-          <w:highlight w:val="yellow"/>
+          <w:highlight w:val="green"/>
         </w:rPr>
         <w:t>error handling</w:t>
       </w:r>
@@ -1574,7 +1686,7 @@
           <w:color w:val="24292E"/>
           <w:sz w:val="24"/>
           <w:szCs w:val="24"/>
-          <w:highlight w:val="yellow"/>
+          <w:highlight w:val="green"/>
         </w:rPr>
         <w:t> and </w:t>
       </w:r>
@@ -1586,7 +1698,7 @@
           <w:color w:val="24292E"/>
           <w:sz w:val="24"/>
           <w:szCs w:val="24"/>
-          <w:highlight w:val="yellow"/>
+          <w:highlight w:val="green"/>
         </w:rPr>
         <w:t>data validation</w:t>
       </w:r>
@@ -1596,7 +1708,7 @@
           <w:color w:val="24292E"/>
           <w:sz w:val="24"/>
           <w:szCs w:val="24"/>
-          <w:highlight w:val="yellow"/>
+          <w:highlight w:val="green"/>
         </w:rPr>
         <w:t> to avoid crashes when invalid data is entered (both client-side and server-side)</w:t>
       </w:r>
@@ -1613,16 +1725,16 @@
           <w:color w:val="24292E"/>
           <w:sz w:val="24"/>
           <w:szCs w:val="24"/>
-          <w:highlight w:val="yellow"/>
-        </w:rPr>
-      </w:pPr>
-      <w:r>
-        <w:rPr>
-          <w:rFonts w:ascii="Segoe UI" w:eastAsia="Times New Roman" w:hAnsi="Segoe UI" w:cs="Segoe UI"/>
-          <w:color w:val="24292E"/>
-          <w:sz w:val="24"/>
-          <w:szCs w:val="24"/>
-          <w:highlight w:val="yellow"/>
+          <w:highlight w:val="green"/>
+        </w:rPr>
+      </w:pPr>
+      <w:r>
+        <w:rPr>
+          <w:rFonts w:ascii="Segoe UI" w:eastAsia="Times New Roman" w:hAnsi="Segoe UI" w:cs="Segoe UI"/>
+          <w:color w:val="24292E"/>
+          <w:sz w:val="24"/>
+          <w:szCs w:val="24"/>
+          <w:highlight w:val="green"/>
         </w:rPr>
         <w:lastRenderedPageBreak/>
         <w:t>Prevent yourself from </w:t>
@@ -1635,7 +1747,7 @@
           <w:color w:val="24292E"/>
           <w:sz w:val="24"/>
           <w:szCs w:val="24"/>
-          <w:highlight w:val="yellow"/>
+          <w:highlight w:val="green"/>
         </w:rPr>
         <w:t>security</w:t>
       </w:r>
@@ -1645,7 +1757,7 @@
           <w:color w:val="24292E"/>
           <w:sz w:val="24"/>
           <w:szCs w:val="24"/>
-          <w:highlight w:val="yellow"/>
+          <w:highlight w:val="green"/>
         </w:rPr>
         <w:t> holes (XSS, XSRF, Parameter Tampering, etc.)</w:t>
       </w:r>
@@ -1662,16 +1774,16 @@
           <w:color w:val="24292E"/>
           <w:sz w:val="24"/>
           <w:szCs w:val="24"/>
-          <w:highlight w:val="yellow"/>
-        </w:rPr>
-      </w:pPr>
-      <w:r>
-        <w:rPr>
-          <w:rFonts w:ascii="Segoe UI" w:eastAsia="Times New Roman" w:hAnsi="Segoe UI" w:cs="Segoe UI"/>
-          <w:color w:val="24292E"/>
-          <w:sz w:val="24"/>
-          <w:szCs w:val="24"/>
-          <w:highlight w:val="yellow"/>
+          <w:highlight w:val="green"/>
+        </w:rPr>
+      </w:pPr>
+      <w:r>
+        <w:rPr>
+          <w:rFonts w:ascii="Segoe UI" w:eastAsia="Times New Roman" w:hAnsi="Segoe UI" w:cs="Segoe UI"/>
+          <w:color w:val="24292E"/>
+          <w:sz w:val="24"/>
+          <w:szCs w:val="24"/>
+          <w:highlight w:val="green"/>
         </w:rPr>
         <w:t>Handle correctly the </w:t>
       </w:r>
@@ -1683,7 +1795,7 @@
           <w:color w:val="24292E"/>
           <w:sz w:val="24"/>
           <w:szCs w:val="24"/>
-          <w:highlight w:val="yellow"/>
+          <w:highlight w:val="green"/>
         </w:rPr>
         <w:t>special HTML characters</w:t>
       </w:r>
@@ -1693,7 +1805,7 @@
           <w:color w:val="24292E"/>
           <w:sz w:val="24"/>
           <w:szCs w:val="24"/>
-          <w:highlight w:val="yellow"/>
+          <w:highlight w:val="green"/>
         </w:rPr>
         <w:t> and tags like </w:t>
       </w:r>
@@ -1703,7 +1815,7 @@
           <w:color w:val="24292E"/>
           <w:sz w:val="20"/>
           <w:szCs w:val="20"/>
-          <w:highlight w:val="yellow"/>
+          <w:highlight w:val="green"/>
         </w:rPr>
         <w:t>&lt;script&gt;</w:t>
       </w:r>
@@ -1713,7 +1825,7 @@
           <w:color w:val="24292E"/>
           <w:sz w:val="24"/>
           <w:szCs w:val="24"/>
-          <w:highlight w:val="yellow"/>
+          <w:highlight w:val="green"/>
         </w:rPr>
         <w:t>, </w:t>
       </w:r>
@@ -1723,17 +1835,39 @@
           <w:color w:val="24292E"/>
           <w:sz w:val="20"/>
           <w:szCs w:val="20"/>
-          <w:highlight w:val="yellow"/>
-        </w:rPr>
-        <w:t>&lt;br /&gt;</w:t>
-      </w:r>
-      <w:r>
-        <w:rPr>
-          <w:rFonts w:ascii="Segoe UI" w:eastAsia="Times New Roman" w:hAnsi="Segoe UI" w:cs="Segoe UI"/>
-          <w:color w:val="24292E"/>
-          <w:sz w:val="24"/>
-          <w:szCs w:val="24"/>
-          <w:highlight w:val="yellow"/>
+          <w:highlight w:val="green"/>
+        </w:rPr>
+        <w:t>&lt;</w:t>
+      </w:r>
+      <w:proofErr w:type="spellStart"/>
+      <w:r>
+        <w:rPr>
+          <w:rFonts w:ascii="Consolas" w:eastAsia="Times New Roman" w:hAnsi="Consolas" w:cs="Courier New"/>
+          <w:color w:val="24292E"/>
+          <w:sz w:val="20"/>
+          <w:szCs w:val="20"/>
+          <w:highlight w:val="green"/>
+        </w:rPr>
+        <w:t>br</w:t>
+      </w:r>
+      <w:proofErr w:type="spellEnd"/>
+      <w:r>
+        <w:rPr>
+          <w:rFonts w:ascii="Consolas" w:eastAsia="Times New Roman" w:hAnsi="Consolas" w:cs="Courier New"/>
+          <w:color w:val="24292E"/>
+          <w:sz w:val="20"/>
+          <w:szCs w:val="20"/>
+          <w:highlight w:val="green"/>
+        </w:rPr>
+        <w:t xml:space="preserve"> /&gt;</w:t>
+      </w:r>
+      <w:r>
+        <w:rPr>
+          <w:rFonts w:ascii="Segoe UI" w:eastAsia="Times New Roman" w:hAnsi="Segoe UI" w:cs="Segoe UI"/>
+          <w:color w:val="24292E"/>
+          <w:sz w:val="24"/>
+          <w:szCs w:val="24"/>
+          <w:highlight w:val="green"/>
         </w:rPr>
         <w:t>, etc.</w:t>
       </w:r>
@@ -1758,7 +1892,7 @@
           <w:color w:val="24292E"/>
           <w:sz w:val="24"/>
           <w:szCs w:val="24"/>
-          <w:highlight w:val="yellow"/>
+          <w:highlight w:val="green"/>
         </w:rPr>
         <w:t>Create </w:t>
       </w:r>
@@ -1770,7 +1904,7 @@
           <w:color w:val="24292E"/>
           <w:sz w:val="24"/>
           <w:szCs w:val="24"/>
-          <w:highlight w:val="yellow"/>
+          <w:highlight w:val="green"/>
         </w:rPr>
         <w:t>unit tests</w:t>
       </w:r>
@@ -1780,7 +1914,7 @@
           <w:color w:val="24292E"/>
           <w:sz w:val="24"/>
           <w:szCs w:val="24"/>
-          <w:highlight w:val="yellow"/>
+          <w:highlight w:val="green"/>
         </w:rPr>
         <w:t> for your "business" functionality following the best practices for writing unit tests (</w:t>
       </w:r>
@@ -1792,7 +1926,7 @@
           <w:color w:val="24292E"/>
           <w:sz w:val="24"/>
           <w:szCs w:val="24"/>
-          <w:highlight w:val="yellow"/>
+          <w:highlight w:val="green"/>
         </w:rPr>
         <w:t>at least 80% code coverage</w:t>
       </w:r>
@@ -1802,7 +1936,7 @@
           <w:color w:val="24292E"/>
           <w:sz w:val="24"/>
           <w:szCs w:val="24"/>
-          <w:highlight w:val="yellow"/>
+          <w:highlight w:val="green"/>
         </w:rPr>
         <w:t>) - </w:t>
       </w:r>
@@ -1814,7 +1948,7 @@
           <w:color w:val="24292E"/>
           <w:sz w:val="24"/>
           <w:szCs w:val="24"/>
-          <w:highlight w:val="yellow"/>
+          <w:highlight w:val="green"/>
         </w:rPr>
         <w:t>~30% of the points for the project</w:t>
       </w:r>
@@ -1972,7 +2106,27 @@
           <w:sz w:val="24"/>
           <w:szCs w:val="24"/>
         </w:rPr>
-        <w:t> (Jenkins, AppVeyor or other) - configure your unit tests to run on each commit to your master branch (</w:t>
+        <w:t xml:space="preserve"> (Jenkins, </w:t>
+      </w:r>
+      <w:proofErr w:type="spellStart"/>
+      <w:r>
+        <w:rPr>
+          <w:rFonts w:ascii="Segoe UI" w:eastAsia="Times New Roman" w:hAnsi="Segoe UI" w:cs="Segoe UI"/>
+          <w:color w:val="24292E"/>
+          <w:sz w:val="24"/>
+          <w:szCs w:val="24"/>
+        </w:rPr>
+        <w:t>AppVeyor</w:t>
+      </w:r>
+      <w:proofErr w:type="spellEnd"/>
+      <w:r>
+        <w:rPr>
+          <w:rFonts w:ascii="Segoe UI" w:eastAsia="Times New Roman" w:hAnsi="Segoe UI" w:cs="Segoe UI"/>
+          <w:color w:val="24292E"/>
+          <w:sz w:val="24"/>
+          <w:szCs w:val="24"/>
+        </w:rPr>
+        <w:t xml:space="preserve"> or other) - configure your unit tests to run on each commit to your master branch (</w:t>
       </w:r>
       <w:r>
         <w:rPr>
@@ -2347,7 +2501,27 @@
           <w:sz w:val="24"/>
           <w:szCs w:val="24"/>
         </w:rPr>
-        <w:t> (everything except /bin/, /obj/, /packages/)</w:t>
+        <w:t> (everything except /bin/, /</w:t>
+      </w:r>
+      <w:proofErr w:type="spellStart"/>
+      <w:r>
+        <w:rPr>
+          <w:rFonts w:ascii="Segoe UI" w:eastAsia="Times New Roman" w:hAnsi="Segoe UI" w:cs="Segoe UI"/>
+          <w:color w:val="24292E"/>
+          <w:sz w:val="24"/>
+          <w:szCs w:val="24"/>
+        </w:rPr>
+        <w:t>obj</w:t>
+      </w:r>
+      <w:proofErr w:type="spellEnd"/>
+      <w:r>
+        <w:rPr>
+          <w:rFonts w:ascii="Segoe UI" w:eastAsia="Times New Roman" w:hAnsi="Segoe UI" w:cs="Segoe UI"/>
+          <w:color w:val="24292E"/>
+          <w:sz w:val="24"/>
+          <w:szCs w:val="24"/>
+        </w:rPr>
+        <w:t>/, /packages/)</w:t>
       </w:r>
     </w:p>
     <w:p>
@@ -2747,6 +2921,7 @@
         <w:rPr>
           <w:sz w:val="48"/>
           <w:szCs w:val="48"/>
+          <w:highlight w:val="green"/>
         </w:rPr>
         <w:t>- Use Caching</w:t>
       </w:r>
@@ -2762,11 +2937,10 @@
         <w:rPr>
           <w:sz w:val="48"/>
           <w:szCs w:val="48"/>
+          <w:highlight w:val="green"/>
         </w:rPr>
         <w:t>- Server side paging</w:t>
       </w:r>
-      <w:bookmarkStart w:id="0" w:name="_GoBack"/>
-      <w:bookmarkEnd w:id="0"/>
     </w:p>
     <w:p>
       <w:pPr>
@@ -2795,6 +2969,7 @@
         <w:rPr>
           <w:sz w:val="48"/>
           <w:szCs w:val="48"/>
+          <w:highlight w:val="green"/>
         </w:rPr>
         <w:t>- Partial Views</w:t>
       </w:r>
@@ -2802,6 +2977,7 @@
         <w:rPr>
           <w:sz w:val="48"/>
           <w:szCs w:val="48"/>
+          <w:highlight w:val="green"/>
         </w:rPr>
         <w:t xml:space="preserve"> error handling</w:t>
       </w:r>
@@ -2818,8 +2994,7 @@
           <w:sz w:val="48"/>
           <w:szCs w:val="48"/>
         </w:rPr>
-        <w:lastRenderedPageBreak/>
-        <w:t>- Continious Integration and unit tests and final stuff.</w:t>
+        <w:t>- More Unit Tests</w:t>
       </w:r>
     </w:p>
     <w:p>
@@ -2834,7 +3009,24 @@
           <w:sz w:val="48"/>
           <w:szCs w:val="48"/>
         </w:rPr>
-        <w:t>- More Unit Tests</w:t>
+        <w:lastRenderedPageBreak/>
+        <w:t xml:space="preserve">- </w:t>
+      </w:r>
+      <w:proofErr w:type="spellStart"/>
+      <w:r>
+        <w:rPr>
+          <w:sz w:val="48"/>
+          <w:szCs w:val="48"/>
+        </w:rPr>
+        <w:t>Continious</w:t>
+      </w:r>
+      <w:proofErr w:type="spellEnd"/>
+      <w:r>
+        <w:rPr>
+          <w:sz w:val="48"/>
+          <w:szCs w:val="48"/>
+        </w:rPr>
+        <w:t xml:space="preserve"> Integration and unit tests and final stuff.</w:t>
       </w:r>
     </w:p>
     <w:p>

</xml_diff>